<commit_message>
Actualización 20 enero 3pm
</commit_message>
<xml_diff>
--- a/templates_word/detalles_retiro.docx
+++ b/templates_word/detalles_retiro.docx
@@ -417,7 +417,21 @@
         <w:t>UBICACIÓN FINAL:</w:t>
       </w:r>
       <w:r>
-        <w:t xml:space="preserve"> {{Ubicación}}</w:t>
+        <w:t xml:space="preserve"> {{</w:t>
+      </w:r>
+      <w:proofErr w:type="spellStart"/>
+      <w:r>
+        <w:t>Ubicaci</w:t>
+      </w:r>
+      <w:r>
+        <w:t>o</w:t>
+      </w:r>
+      <w:r>
+        <w:t>n</w:t>
+      </w:r>
+      <w:proofErr w:type="spellEnd"/>
+      <w:r>
+        <w:t>}}</w:t>
       </w:r>
     </w:p>
     <w:p>

</xml_diff>